<commit_message>
minifixes links github dashboard y un mensaje de fcm dashboard S3
</commit_message>
<xml_diff>
--- a/reports/D01/Student#3/Dashboard link.docx
+++ b/reports/D01/Student#3/Dashboard link.docx
@@ -9,11 +9,47 @@
       <w:hyperlink r:id="rId4" w:history="1">
         <w:r>
           <w:rPr>
-            <w:rStyle w:val="Hipervnculo"/>
+            <w:rStyle w:val="Hyperlink"/>
           </w:rPr>
           <w:t>https://github.com/users/Javclamar/projects/1/views/1</w:t>
         </w:r>
       </w:hyperlink>
+    </w:p>
+    <w:p>
+      <w:pPr>
+        <w:jc w:val="center"/>
+      </w:pPr>
+    </w:p>
+    <w:p>
+      <w:pPr>
+        <w:jc w:val="center"/>
+        <w:rPr>
+          <w:lang w:val="en-US"/>
+        </w:rPr>
+      </w:pPr>
+      <w:r>
+        <w:rPr>
+          <w:lang w:val="en-US"/>
+        </w:rPr>
+        <w:t xml:space="preserve">link C2: </w:t>
+      </w:r>
+      <w:hyperlink r:id="rId5" w:history="1">
+        <w:r>
+          <w:rPr>
+            <w:rStyle w:val="Hyperlink"/>
+            <w:lang w:val="en-US"/>
+          </w:rPr>
+          <w:t>https://github.com/users/AngSanRui/projects/2/views/5?filterQuery=assignee%3AAngSanRui</w:t>
+        </w:r>
+      </w:hyperlink>
+    </w:p>
+    <w:p>
+      <w:pPr>
+        <w:jc w:val="center"/>
+        <w:rPr>
+          <w:lang w:val="en-US"/>
+        </w:rPr>
+      </w:pPr>
     </w:p>
     <w:sectPr>
       <w:pgSz w:w="11906" w:h="16838"/>
@@ -426,11 +462,11 @@
     <w:name w:val="Normal"/>
     <w:qFormat/>
   </w:style>
-  <w:style w:type="paragraph" w:styleId="Ttulo1">
+  <w:style w:type="paragraph" w:styleId="Heading1">
     <w:name w:val="heading 1"/>
     <w:basedOn w:val="Normal"/>
     <w:next w:val="Normal"/>
-    <w:link w:val="Ttulo1Car"/>
+    <w:link w:val="Heading1Char"/>
     <w:uiPriority w:val="9"/>
     <w:qFormat/>
     <w:rsid w:val="00A323A0"/>
@@ -447,11 +483,11 @@
       <w:szCs w:val="40"/>
     </w:rPr>
   </w:style>
-  <w:style w:type="paragraph" w:styleId="Ttulo2">
+  <w:style w:type="paragraph" w:styleId="Heading2">
     <w:name w:val="heading 2"/>
     <w:basedOn w:val="Normal"/>
     <w:next w:val="Normal"/>
-    <w:link w:val="Ttulo2Car"/>
+    <w:link w:val="Heading2Char"/>
     <w:uiPriority w:val="9"/>
     <w:semiHidden/>
     <w:unhideWhenUsed/>
@@ -470,11 +506,11 @@
       <w:szCs w:val="32"/>
     </w:rPr>
   </w:style>
-  <w:style w:type="paragraph" w:styleId="Ttulo3">
+  <w:style w:type="paragraph" w:styleId="Heading3">
     <w:name w:val="heading 3"/>
     <w:basedOn w:val="Normal"/>
     <w:next w:val="Normal"/>
-    <w:link w:val="Ttulo3Car"/>
+    <w:link w:val="Heading3Char"/>
     <w:uiPriority w:val="9"/>
     <w:semiHidden/>
     <w:unhideWhenUsed/>
@@ -493,11 +529,11 @@
       <w:szCs w:val="28"/>
     </w:rPr>
   </w:style>
-  <w:style w:type="paragraph" w:styleId="Ttulo4">
+  <w:style w:type="paragraph" w:styleId="Heading4">
     <w:name w:val="heading 4"/>
     <w:basedOn w:val="Normal"/>
     <w:next w:val="Normal"/>
-    <w:link w:val="Ttulo4Car"/>
+    <w:link w:val="Heading4Char"/>
     <w:uiPriority w:val="9"/>
     <w:semiHidden/>
     <w:unhideWhenUsed/>
@@ -516,11 +552,11 @@
       <w:color w:val="0F4761" w:themeColor="accent1" w:themeShade="BF"/>
     </w:rPr>
   </w:style>
-  <w:style w:type="paragraph" w:styleId="Ttulo5">
+  <w:style w:type="paragraph" w:styleId="Heading5">
     <w:name w:val="heading 5"/>
     <w:basedOn w:val="Normal"/>
     <w:next w:val="Normal"/>
-    <w:link w:val="Ttulo5Car"/>
+    <w:link w:val="Heading5Char"/>
     <w:uiPriority w:val="9"/>
     <w:semiHidden/>
     <w:unhideWhenUsed/>
@@ -537,11 +573,11 @@
       <w:color w:val="0F4761" w:themeColor="accent1" w:themeShade="BF"/>
     </w:rPr>
   </w:style>
-  <w:style w:type="paragraph" w:styleId="Ttulo6">
+  <w:style w:type="paragraph" w:styleId="Heading6">
     <w:name w:val="heading 6"/>
     <w:basedOn w:val="Normal"/>
     <w:next w:val="Normal"/>
-    <w:link w:val="Ttulo6Car"/>
+    <w:link w:val="Heading6Char"/>
     <w:uiPriority w:val="9"/>
     <w:semiHidden/>
     <w:unhideWhenUsed/>
@@ -560,11 +596,11 @@
       <w:color w:val="595959" w:themeColor="text1" w:themeTint="A6"/>
     </w:rPr>
   </w:style>
-  <w:style w:type="paragraph" w:styleId="Ttulo7">
+  <w:style w:type="paragraph" w:styleId="Heading7">
     <w:name w:val="heading 7"/>
     <w:basedOn w:val="Normal"/>
     <w:next w:val="Normal"/>
-    <w:link w:val="Ttulo7Car"/>
+    <w:link w:val="Heading7Char"/>
     <w:uiPriority w:val="9"/>
     <w:semiHidden/>
     <w:unhideWhenUsed/>
@@ -581,11 +617,11 @@
       <w:color w:val="595959" w:themeColor="text1" w:themeTint="A6"/>
     </w:rPr>
   </w:style>
-  <w:style w:type="paragraph" w:styleId="Ttulo8">
+  <w:style w:type="paragraph" w:styleId="Heading8">
     <w:name w:val="heading 8"/>
     <w:basedOn w:val="Normal"/>
     <w:next w:val="Normal"/>
-    <w:link w:val="Ttulo8Car"/>
+    <w:link w:val="Heading8Char"/>
     <w:uiPriority w:val="9"/>
     <w:semiHidden/>
     <w:unhideWhenUsed/>
@@ -604,11 +640,11 @@
       <w:color w:val="272727" w:themeColor="text1" w:themeTint="D8"/>
     </w:rPr>
   </w:style>
-  <w:style w:type="paragraph" w:styleId="Ttulo9">
+  <w:style w:type="paragraph" w:styleId="Heading9">
     <w:name w:val="heading 9"/>
     <w:basedOn w:val="Normal"/>
     <w:next w:val="Normal"/>
-    <w:link w:val="Ttulo9Car"/>
+    <w:link w:val="Heading9Char"/>
     <w:uiPriority w:val="9"/>
     <w:semiHidden/>
     <w:unhideWhenUsed/>
@@ -625,13 +661,13 @@
       <w:color w:val="272727" w:themeColor="text1" w:themeTint="D8"/>
     </w:rPr>
   </w:style>
-  <w:style w:type="character" w:default="1" w:styleId="Fuentedeprrafopredeter">
+  <w:style w:type="character" w:default="1" w:styleId="DefaultParagraphFont">
     <w:name w:val="Default Paragraph Font"/>
     <w:uiPriority w:val="1"/>
     <w:semiHidden/>
     <w:unhideWhenUsed/>
   </w:style>
-  <w:style w:type="table" w:default="1" w:styleId="Tablanormal">
+  <w:style w:type="table" w:default="1" w:styleId="TableNormal">
     <w:name w:val="Normal Table"/>
     <w:uiPriority w:val="99"/>
     <w:semiHidden/>
@@ -646,16 +682,16 @@
       </w:tblCellMar>
     </w:tblPr>
   </w:style>
-  <w:style w:type="numbering" w:default="1" w:styleId="Sinlista">
+  <w:style w:type="numbering" w:default="1" w:styleId="NoList">
     <w:name w:val="No List"/>
     <w:uiPriority w:val="99"/>
     <w:semiHidden/>
     <w:unhideWhenUsed/>
   </w:style>
-  <w:style w:type="character" w:customStyle="1" w:styleId="Ttulo1Car">
-    <w:name w:val="Título 1 Car"/>
-    <w:basedOn w:val="Fuentedeprrafopredeter"/>
-    <w:link w:val="Ttulo1"/>
+  <w:style w:type="character" w:customStyle="1" w:styleId="Heading1Char">
+    <w:name w:val="Heading 1 Char"/>
+    <w:basedOn w:val="DefaultParagraphFont"/>
+    <w:link w:val="Heading1"/>
     <w:uiPriority w:val="9"/>
     <w:rsid w:val="00A323A0"/>
     <w:rPr>
@@ -665,10 +701,10 @@
       <w:szCs w:val="40"/>
     </w:rPr>
   </w:style>
-  <w:style w:type="character" w:customStyle="1" w:styleId="Ttulo2Car">
-    <w:name w:val="Título 2 Car"/>
-    <w:basedOn w:val="Fuentedeprrafopredeter"/>
-    <w:link w:val="Ttulo2"/>
+  <w:style w:type="character" w:customStyle="1" w:styleId="Heading2Char">
+    <w:name w:val="Heading 2 Char"/>
+    <w:basedOn w:val="DefaultParagraphFont"/>
+    <w:link w:val="Heading2"/>
     <w:uiPriority w:val="9"/>
     <w:semiHidden/>
     <w:rsid w:val="00A323A0"/>
@@ -679,10 +715,10 @@
       <w:szCs w:val="32"/>
     </w:rPr>
   </w:style>
-  <w:style w:type="character" w:customStyle="1" w:styleId="Ttulo3Car">
-    <w:name w:val="Título 3 Car"/>
-    <w:basedOn w:val="Fuentedeprrafopredeter"/>
-    <w:link w:val="Ttulo3"/>
+  <w:style w:type="character" w:customStyle="1" w:styleId="Heading3Char">
+    <w:name w:val="Heading 3 Char"/>
+    <w:basedOn w:val="DefaultParagraphFont"/>
+    <w:link w:val="Heading3"/>
     <w:uiPriority w:val="9"/>
     <w:semiHidden/>
     <w:rsid w:val="00A323A0"/>
@@ -693,10 +729,10 @@
       <w:szCs w:val="28"/>
     </w:rPr>
   </w:style>
-  <w:style w:type="character" w:customStyle="1" w:styleId="Ttulo4Car">
-    <w:name w:val="Título 4 Car"/>
-    <w:basedOn w:val="Fuentedeprrafopredeter"/>
-    <w:link w:val="Ttulo4"/>
+  <w:style w:type="character" w:customStyle="1" w:styleId="Heading4Char">
+    <w:name w:val="Heading 4 Char"/>
+    <w:basedOn w:val="DefaultParagraphFont"/>
+    <w:link w:val="Heading4"/>
     <w:uiPriority w:val="9"/>
     <w:semiHidden/>
     <w:rsid w:val="00A323A0"/>
@@ -707,10 +743,10 @@
       <w:color w:val="0F4761" w:themeColor="accent1" w:themeShade="BF"/>
     </w:rPr>
   </w:style>
-  <w:style w:type="character" w:customStyle="1" w:styleId="Ttulo5Car">
-    <w:name w:val="Título 5 Car"/>
-    <w:basedOn w:val="Fuentedeprrafopredeter"/>
-    <w:link w:val="Ttulo5"/>
+  <w:style w:type="character" w:customStyle="1" w:styleId="Heading5Char">
+    <w:name w:val="Heading 5 Char"/>
+    <w:basedOn w:val="DefaultParagraphFont"/>
+    <w:link w:val="Heading5"/>
     <w:uiPriority w:val="9"/>
     <w:semiHidden/>
     <w:rsid w:val="00A323A0"/>
@@ -719,10 +755,10 @@
       <w:color w:val="0F4761" w:themeColor="accent1" w:themeShade="BF"/>
     </w:rPr>
   </w:style>
-  <w:style w:type="character" w:customStyle="1" w:styleId="Ttulo6Car">
-    <w:name w:val="Título 6 Car"/>
-    <w:basedOn w:val="Fuentedeprrafopredeter"/>
-    <w:link w:val="Ttulo6"/>
+  <w:style w:type="character" w:customStyle="1" w:styleId="Heading6Char">
+    <w:name w:val="Heading 6 Char"/>
+    <w:basedOn w:val="DefaultParagraphFont"/>
+    <w:link w:val="Heading6"/>
     <w:uiPriority w:val="9"/>
     <w:semiHidden/>
     <w:rsid w:val="00A323A0"/>
@@ -733,10 +769,10 @@
       <w:color w:val="595959" w:themeColor="text1" w:themeTint="A6"/>
     </w:rPr>
   </w:style>
-  <w:style w:type="character" w:customStyle="1" w:styleId="Ttulo7Car">
-    <w:name w:val="Título 7 Car"/>
-    <w:basedOn w:val="Fuentedeprrafopredeter"/>
-    <w:link w:val="Ttulo7"/>
+  <w:style w:type="character" w:customStyle="1" w:styleId="Heading7Char">
+    <w:name w:val="Heading 7 Char"/>
+    <w:basedOn w:val="DefaultParagraphFont"/>
+    <w:link w:val="Heading7"/>
     <w:uiPriority w:val="9"/>
     <w:semiHidden/>
     <w:rsid w:val="00A323A0"/>
@@ -745,10 +781,10 @@
       <w:color w:val="595959" w:themeColor="text1" w:themeTint="A6"/>
     </w:rPr>
   </w:style>
-  <w:style w:type="character" w:customStyle="1" w:styleId="Ttulo8Car">
-    <w:name w:val="Título 8 Car"/>
-    <w:basedOn w:val="Fuentedeprrafopredeter"/>
-    <w:link w:val="Ttulo8"/>
+  <w:style w:type="character" w:customStyle="1" w:styleId="Heading8Char">
+    <w:name w:val="Heading 8 Char"/>
+    <w:basedOn w:val="DefaultParagraphFont"/>
+    <w:link w:val="Heading8"/>
     <w:uiPriority w:val="9"/>
     <w:semiHidden/>
     <w:rsid w:val="00A323A0"/>
@@ -759,10 +795,10 @@
       <w:color w:val="272727" w:themeColor="text1" w:themeTint="D8"/>
     </w:rPr>
   </w:style>
-  <w:style w:type="character" w:customStyle="1" w:styleId="Ttulo9Car">
-    <w:name w:val="Título 9 Car"/>
-    <w:basedOn w:val="Fuentedeprrafopredeter"/>
-    <w:link w:val="Ttulo9"/>
+  <w:style w:type="character" w:customStyle="1" w:styleId="Heading9Char">
+    <w:name w:val="Heading 9 Char"/>
+    <w:basedOn w:val="DefaultParagraphFont"/>
+    <w:link w:val="Heading9"/>
     <w:uiPriority w:val="9"/>
     <w:semiHidden/>
     <w:rsid w:val="00A323A0"/>
@@ -771,11 +807,11 @@
       <w:color w:val="272727" w:themeColor="text1" w:themeTint="D8"/>
     </w:rPr>
   </w:style>
-  <w:style w:type="paragraph" w:styleId="Ttulo">
+  <w:style w:type="paragraph" w:styleId="Title">
     <w:name w:val="Title"/>
     <w:basedOn w:val="Normal"/>
     <w:next w:val="Normal"/>
-    <w:link w:val="TtuloCar"/>
+    <w:link w:val="TitleChar"/>
     <w:uiPriority w:val="10"/>
     <w:qFormat/>
     <w:rsid w:val="00A323A0"/>
@@ -791,10 +827,10 @@
       <w:szCs w:val="56"/>
     </w:rPr>
   </w:style>
-  <w:style w:type="character" w:customStyle="1" w:styleId="TtuloCar">
-    <w:name w:val="Título Car"/>
-    <w:basedOn w:val="Fuentedeprrafopredeter"/>
-    <w:link w:val="Ttulo"/>
+  <w:style w:type="character" w:customStyle="1" w:styleId="TitleChar">
+    <w:name w:val="Title Char"/>
+    <w:basedOn w:val="DefaultParagraphFont"/>
+    <w:link w:val="Title"/>
     <w:uiPriority w:val="10"/>
     <w:rsid w:val="00A323A0"/>
     <w:rPr>
@@ -805,11 +841,11 @@
       <w:szCs w:val="56"/>
     </w:rPr>
   </w:style>
-  <w:style w:type="paragraph" w:styleId="Subttulo">
+  <w:style w:type="paragraph" w:styleId="Subtitle">
     <w:name w:val="Subtitle"/>
     <w:basedOn w:val="Normal"/>
     <w:next w:val="Normal"/>
-    <w:link w:val="SubttuloCar"/>
+    <w:link w:val="SubtitleChar"/>
     <w:uiPriority w:val="11"/>
     <w:qFormat/>
     <w:rsid w:val="00A323A0"/>
@@ -826,10 +862,10 @@
       <w:szCs w:val="28"/>
     </w:rPr>
   </w:style>
-  <w:style w:type="character" w:customStyle="1" w:styleId="SubttuloCar">
-    <w:name w:val="Subtítulo Car"/>
-    <w:basedOn w:val="Fuentedeprrafopredeter"/>
-    <w:link w:val="Subttulo"/>
+  <w:style w:type="character" w:customStyle="1" w:styleId="SubtitleChar">
+    <w:name w:val="Subtitle Char"/>
+    <w:basedOn w:val="DefaultParagraphFont"/>
+    <w:link w:val="Subtitle"/>
     <w:uiPriority w:val="11"/>
     <w:rsid w:val="00A323A0"/>
     <w:rPr>
@@ -840,11 +876,11 @@
       <w:szCs w:val="28"/>
     </w:rPr>
   </w:style>
-  <w:style w:type="paragraph" w:styleId="Cita">
+  <w:style w:type="paragraph" w:styleId="Quote">
     <w:name w:val="Quote"/>
     <w:basedOn w:val="Normal"/>
     <w:next w:val="Normal"/>
-    <w:link w:val="CitaCar"/>
+    <w:link w:val="QuoteChar"/>
     <w:uiPriority w:val="29"/>
     <w:qFormat/>
     <w:rsid w:val="00A323A0"/>
@@ -858,10 +894,10 @@
       <w:color w:val="404040" w:themeColor="text1" w:themeTint="BF"/>
     </w:rPr>
   </w:style>
-  <w:style w:type="character" w:customStyle="1" w:styleId="CitaCar">
-    <w:name w:val="Cita Car"/>
-    <w:basedOn w:val="Fuentedeprrafopredeter"/>
-    <w:link w:val="Cita"/>
+  <w:style w:type="character" w:customStyle="1" w:styleId="QuoteChar">
+    <w:name w:val="Quote Char"/>
+    <w:basedOn w:val="DefaultParagraphFont"/>
+    <w:link w:val="Quote"/>
     <w:uiPriority w:val="29"/>
     <w:rsid w:val="00A323A0"/>
     <w:rPr>
@@ -870,7 +906,7 @@
       <w:color w:val="404040" w:themeColor="text1" w:themeTint="BF"/>
     </w:rPr>
   </w:style>
-  <w:style w:type="paragraph" w:styleId="Prrafodelista">
+  <w:style w:type="paragraph" w:styleId="ListParagraph">
     <w:name w:val="List Paragraph"/>
     <w:basedOn w:val="Normal"/>
     <w:uiPriority w:val="34"/>
@@ -881,9 +917,9 @@
       <w:contextualSpacing/>
     </w:pPr>
   </w:style>
-  <w:style w:type="character" w:styleId="nfasisintenso">
+  <w:style w:type="character" w:styleId="IntenseEmphasis">
     <w:name w:val="Intense Emphasis"/>
-    <w:basedOn w:val="Fuentedeprrafopredeter"/>
+    <w:basedOn w:val="DefaultParagraphFont"/>
     <w:uiPriority w:val="21"/>
     <w:qFormat/>
     <w:rsid w:val="00A323A0"/>
@@ -893,11 +929,11 @@
       <w:color w:val="0F4761" w:themeColor="accent1" w:themeShade="BF"/>
     </w:rPr>
   </w:style>
-  <w:style w:type="paragraph" w:styleId="Citadestacada">
+  <w:style w:type="paragraph" w:styleId="IntenseQuote">
     <w:name w:val="Intense Quote"/>
     <w:basedOn w:val="Normal"/>
     <w:next w:val="Normal"/>
-    <w:link w:val="CitadestacadaCar"/>
+    <w:link w:val="IntenseQuoteChar"/>
     <w:uiPriority w:val="30"/>
     <w:qFormat/>
     <w:rsid w:val="00A323A0"/>
@@ -916,10 +952,10 @@
       <w:color w:val="0F4761" w:themeColor="accent1" w:themeShade="BF"/>
     </w:rPr>
   </w:style>
-  <w:style w:type="character" w:customStyle="1" w:styleId="CitadestacadaCar">
-    <w:name w:val="Cita destacada Car"/>
-    <w:basedOn w:val="Fuentedeprrafopredeter"/>
-    <w:link w:val="Citadestacada"/>
+  <w:style w:type="character" w:customStyle="1" w:styleId="IntenseQuoteChar">
+    <w:name w:val="Intense Quote Char"/>
+    <w:basedOn w:val="DefaultParagraphFont"/>
+    <w:link w:val="IntenseQuote"/>
     <w:uiPriority w:val="30"/>
     <w:rsid w:val="00A323A0"/>
     <w:rPr>
@@ -928,9 +964,9 @@
       <w:color w:val="0F4761" w:themeColor="accent1" w:themeShade="BF"/>
     </w:rPr>
   </w:style>
-  <w:style w:type="character" w:styleId="Referenciaintensa">
+  <w:style w:type="character" w:styleId="IntenseReference">
     <w:name w:val="Intense Reference"/>
-    <w:basedOn w:val="Fuentedeprrafopredeter"/>
+    <w:basedOn w:val="DefaultParagraphFont"/>
     <w:uiPriority w:val="32"/>
     <w:qFormat/>
     <w:rsid w:val="00A323A0"/>
@@ -942,9 +978,9 @@
       <w:spacing w:val="5"/>
     </w:rPr>
   </w:style>
-  <w:style w:type="character" w:styleId="Hipervnculo">
+  <w:style w:type="character" w:styleId="Hyperlink">
     <w:name w:val="Hyperlink"/>
-    <w:basedOn w:val="Fuentedeprrafopredeter"/>
+    <w:basedOn w:val="DefaultParagraphFont"/>
     <w:uiPriority w:val="99"/>
     <w:unhideWhenUsed/>
     <w:rsid w:val="00A323A0"/>
@@ -953,9 +989,9 @@
       <w:u w:val="single"/>
     </w:rPr>
   </w:style>
-  <w:style w:type="character" w:styleId="Mencinsinresolver">
+  <w:style w:type="character" w:styleId="UnresolvedMention">
     <w:name w:val="Unresolved Mention"/>
-    <w:basedOn w:val="Fuentedeprrafopredeter"/>
+    <w:basedOn w:val="DefaultParagraphFont"/>
     <w:uiPriority w:val="99"/>
     <w:semiHidden/>
     <w:unhideWhenUsed/>

</xml_diff>